<commit_message>
update udacity scraped analysis
in order to compare udacity employment to us
</commit_message>
<xml_diff>
--- a/stata/udacity-exploratory-analysis/manually-scraped/2-pager-survey-monkey-1-off.docx
+++ b/stata/udacity-exploratory-analysis/manually-scraped/2-pager-survey-monkey-1-off.docx
@@ -9,7 +9,6 @@
           <w:b/>
         </w:rPr>
       </w:pPr>
-      <w:bookmarkStart w:id="0" w:name="_GoBack"/>
       <w:r>
         <w:rPr>
           <w:b/>
@@ -41,10 +40,64 @@
     </w:p>
     <w:p>
       <w:r>
-        <w:t>A survey (n=?) was taken in March of 2018. (n?) responses were purchased through SurveyMonkey, while (n?) were achieved otherwise through such means as word-of-mouth, posting to my network on Facebook, and porting to a Reddit subsite which specializes in posting surveys for people who enjoy taking surveys to take. The questions are specifically described in</w:t>
-      </w:r>
-      <w:r>
-        <w:t xml:space="preserve"> the Appendix.</w:t>
+        <w:t>A survey</w:t>
+      </w:r>
+      <w:r>
+        <w:rPr>
+          <w:rStyle w:val="FootnoteReference"/>
+        </w:rPr>
+        <w:footnoteReference w:id="1"/>
+      </w:r>
+      <w:r>
+        <w:t xml:space="preserve"> </w:t>
+      </w:r>
+      <w:r>
+        <w:t>with 141 responses</w:t>
+      </w:r>
+      <w:r>
+        <w:t xml:space="preserve"> </w:t>
+      </w:r>
+      <w:r>
+        <w:t>was taken in March of 2018. 103</w:t>
+      </w:r>
+      <w:r>
+        <w:t xml:space="preserve"> responses were purchased </w:t>
+      </w:r>
+      <w:r>
+        <w:t>through SurveyMonkey, while 38</w:t>
+      </w:r>
+      <w:r>
+        <w:t xml:space="preserve"> were achieved otherwise through such means as word-of-mouth, posting to </w:t>
+      </w:r>
+      <w:r>
+        <w:t>the researcher’s</w:t>
+      </w:r>
+      <w:r>
+        <w:t xml:space="preserve"> network on Facebook, and </w:t>
+      </w:r>
+      <w:r>
+        <w:t>posting on</w:t>
+      </w:r>
+      <w:r>
+        <w:t xml:space="preserve"> a </w:t>
+      </w:r>
+      <w:r>
+        <w:t>subreddit</w:t>
+      </w:r>
+      <w:r>
+        <w:t xml:space="preserve"> </w:t>
+      </w:r>
+      <w:r>
+        <w:t>dedicated to</w:t>
+      </w:r>
+      <w:r>
+        <w:t xml:space="preserve"> posting </w:t>
+      </w:r>
+      <w:r>
+        <w:t>and taking surveys for research and recreation</w:t>
+      </w:r>
+      <w:r>
+        <w:t>.</w:t>
       </w:r>
     </w:p>
     <w:p>
@@ -62,15 +115,7 @@
     </w:p>
     <w:p>
       <w:r>
-        <w:t xml:space="preserve">I mainly wanted to determine whether people who make hiring and firing decisions are significantly more opposed to hiring based on alternative credentials. I also wanted to do a general scan for factors of favorability of alternative credentials. I wanted to check about favorability of online education in general, </w:t>
-      </w:r>
-      <w:proofErr w:type="gramStart"/>
-      <w:r>
-        <w:t>and also</w:t>
-      </w:r>
-      <w:proofErr w:type="gramEnd"/>
-      <w:r>
-        <w:t xml:space="preserve"> on the favorability of the specific idea of hiring a junior candidate who lacks a traditional education but has alternative credentialing. I wanted to c</w:t>
+        <w:t>I mainly wanted to determine whether people who make hiring and firing decisions are significantly more opposed to hiring based on alternative credentials. I also wanted to do a general scan for factors of favorability of alternative credentials. I wanted to check about favorability of online education in general, and also on the favorability of the specific idea of hiring a junior candidate who lacks a traditional education but has alternative credentialing. I wanted to c</w:t>
       </w:r>
       <w:r>
         <w:t>ompare online learning to another cutting-edge technology, which is cryptocurrency.</w:t>
@@ -89,35 +134,68 @@
         <w:t>III. What I Found</w:t>
       </w:r>
     </w:p>
-    <w:p/>
-    <w:p/>
+    <w:p>
+      <w:r>
+        <w:t>See more discussion on results and motivation at</w:t>
+      </w:r>
+      <w:bookmarkStart w:id="0" w:name="_GoBack"/>
+      <w:bookmarkEnd w:id="0"/>
+      <w:r>
+        <w:t xml:space="preserve"> the following web locations:</w:t>
+      </w:r>
+    </w:p>
+    <w:p>
+      <w:pPr>
+        <w:pStyle w:val="ListParagraph"/>
+        <w:numPr>
+          <w:ilvl w:val="0"/>
+          <w:numId w:val="1"/>
+        </w:numPr>
+      </w:pPr>
+      <w:r>
+        <w:t>F</w:t>
+      </w:r>
+    </w:p>
+    <w:p>
+      <w:pPr>
+        <w:pStyle w:val="ListParagraph"/>
+        <w:numPr>
+          <w:ilvl w:val="0"/>
+          <w:numId w:val="1"/>
+        </w:numPr>
+      </w:pPr>
+      <w:hyperlink r:id="rId8" w:history="1">
+        <w:r>
+          <w:rPr>
+            <w:rStyle w:val="Hyperlink"/>
+          </w:rPr>
+          <w:t>http://www.afterecon.com/economics-and-finance/results-survey-education/</w:t>
+        </w:r>
+      </w:hyperlink>
+    </w:p>
+    <w:p>
+      <w:pPr>
+        <w:pStyle w:val="ListParagraph"/>
+        <w:numPr>
+          <w:ilvl w:val="0"/>
+          <w:numId w:val="1"/>
+        </w:numPr>
+      </w:pPr>
+      <w:hyperlink r:id="rId9" w:history="1">
+        <w:r>
+          <w:rPr>
+            <w:rStyle w:val="Hyperlink"/>
+          </w:rPr>
+          <w:t>http://www.afterecon.com/economics-and-finance/collecting-thoughts-on-education-research/</w:t>
+        </w:r>
+      </w:hyperlink>
+    </w:p>
     <w:p>
       <w:pPr>
         <w:rPr>
           <w:b/>
         </w:rPr>
       </w:pPr>
-      <w:r>
-        <w:rPr>
-          <w:b/>
-        </w:rPr>
-        <w:br w:type="page"/>
-      </w:r>
-    </w:p>
-    <w:p>
-      <w:pPr>
-        <w:rPr>
-          <w:b/>
-        </w:rPr>
-      </w:pPr>
-      <w:r>
-        <w:rPr>
-          <w:b/>
-        </w:rPr>
-        <w:lastRenderedPageBreak/>
-        <w:t>Appendix</w:t>
-      </w:r>
-      <w:bookmarkEnd w:id="0"/>
     </w:p>
     <w:sectPr>
       <w:pgSz w:w="12240" w:h="15840"/>
@@ -127,6 +205,189 @@
     </w:sectPr>
   </w:body>
 </w:document>
+</file>
+
+<file path=word/endnotes.xml><?xml version="1.0" encoding="utf-8"?>
+<w:endnotes xmlns:wpc="http://schemas.microsoft.com/office/word/2010/wordprocessingCanvas" xmlns:cx="http://schemas.microsoft.com/office/drawing/2014/chartex" xmlns:cx1="http://schemas.microsoft.com/office/drawing/2015/9/8/chartex" xmlns:cx2="http://schemas.microsoft.com/office/drawing/2015/10/21/chartex" xmlns:cx3="http://schemas.microsoft.com/office/drawing/2016/5/9/chartex" xmlns:cx4="http://schemas.microsoft.com/office/drawing/2016/5/10/chartex" xmlns:cx5="http://schemas.microsoft.com/office/drawing/2016/5/11/chartex" xmlns:cx6="http://schemas.microsoft.com/office/drawing/2016/5/12/chartex" xmlns:cx7="http://schemas.microsoft.com/office/drawing/2016/5/13/chartex" xmlns:cx8="http://schemas.microsoft.com/office/drawing/2016/5/14/chartex" xmlns:mc="http://schemas.openxmlformats.org/markup-compatibility/2006" xmlns:aink="http://schemas.microsoft.com/office/drawing/2016/ink" xmlns:am3d="http://schemas.microsoft.com/office/drawing/2017/model3d" xmlns:o="urn:schemas-microsoft-com:office:office" xmlns:r="http://schemas.openxmlformats.org/officeDocument/2006/relationships" xmlns:m="http://schemas.openxmlformats.org/officeDocument/2006/math" xmlns:v="urn:schemas-microsoft-com:vml" xmlns:wp14="http://schemas.microsoft.com/office/word/2010/wordprocessingDrawing" xmlns:wp="http://schemas.openxmlformats.org/drawingml/2006/wordprocessingDrawing" xmlns:w10="urn:schemas-microsoft-com:office:word" xmlns:w="http://schemas.openxmlformats.org/wordprocessingml/2006/main" xmlns:w14="http://schemas.microsoft.com/office/word/2010/wordml" xmlns:w15="http://schemas.microsoft.com/office/word/2012/wordml" xmlns:w16cid="http://schemas.microsoft.com/office/word/2016/wordml/cid" xmlns:w16se="http://schemas.microsoft.com/office/word/2015/wordml/symex" xmlns:wpg="http://schemas.microsoft.com/office/word/2010/wordprocessingGroup" xmlns:wpi="http://schemas.microsoft.com/office/word/2010/wordprocessingInk" xmlns:wne="http://schemas.microsoft.com/office/word/2006/wordml" xmlns:wps="http://schemas.microsoft.com/office/word/2010/wordprocessingShape" mc:Ignorable="w14 w15 w16se w16cid wp14">
+  <w:endnote w:type="separator" w:id="-1">
+    <w:p>
+      <w:pPr>
+        <w:spacing w:after="0" w:line="240" w:lineRule="auto"/>
+      </w:pPr>
+      <w:r>
+        <w:separator/>
+      </w:r>
+    </w:p>
+  </w:endnote>
+  <w:endnote w:type="continuationSeparator" w:id="0">
+    <w:p>
+      <w:pPr>
+        <w:spacing w:after="0" w:line="240" w:lineRule="auto"/>
+      </w:pPr>
+      <w:r>
+        <w:continuationSeparator/>
+      </w:r>
+    </w:p>
+  </w:endnote>
+</w:endnotes>
+</file>
+
+<file path=word/footnotes.xml><?xml version="1.0" encoding="utf-8"?>
+<w:footnotes xmlns:wpc="http://schemas.microsoft.com/office/word/2010/wordprocessingCanvas" xmlns:cx="http://schemas.microsoft.com/office/drawing/2014/chartex" xmlns:cx1="http://schemas.microsoft.com/office/drawing/2015/9/8/chartex" xmlns:cx2="http://schemas.microsoft.com/office/drawing/2015/10/21/chartex" xmlns:cx3="http://schemas.microsoft.com/office/drawing/2016/5/9/chartex" xmlns:cx4="http://schemas.microsoft.com/office/drawing/2016/5/10/chartex" xmlns:cx5="http://schemas.microsoft.com/office/drawing/2016/5/11/chartex" xmlns:cx6="http://schemas.microsoft.com/office/drawing/2016/5/12/chartex" xmlns:cx7="http://schemas.microsoft.com/office/drawing/2016/5/13/chartex" xmlns:cx8="http://schemas.microsoft.com/office/drawing/2016/5/14/chartex" xmlns:mc="http://schemas.openxmlformats.org/markup-compatibility/2006" xmlns:aink="http://schemas.microsoft.com/office/drawing/2016/ink" xmlns:am3d="http://schemas.microsoft.com/office/drawing/2017/model3d" xmlns:o="urn:schemas-microsoft-com:office:office" xmlns:r="http://schemas.openxmlformats.org/officeDocument/2006/relationships" xmlns:m="http://schemas.openxmlformats.org/officeDocument/2006/math" xmlns:v="urn:schemas-microsoft-com:vml" xmlns:wp14="http://schemas.microsoft.com/office/word/2010/wordprocessingDrawing" xmlns:wp="http://schemas.openxmlformats.org/drawingml/2006/wordprocessingDrawing" xmlns:w10="urn:schemas-microsoft-com:office:word" xmlns:w="http://schemas.openxmlformats.org/wordprocessingml/2006/main" xmlns:w14="http://schemas.microsoft.com/office/word/2010/wordml" xmlns:w15="http://schemas.microsoft.com/office/word/2012/wordml" xmlns:w16cid="http://schemas.microsoft.com/office/word/2016/wordml/cid" xmlns:w16se="http://schemas.microsoft.com/office/word/2015/wordml/symex" xmlns:wpg="http://schemas.microsoft.com/office/word/2010/wordprocessingGroup" xmlns:wpi="http://schemas.microsoft.com/office/word/2010/wordprocessingInk" xmlns:wne="http://schemas.microsoft.com/office/word/2006/wordml" xmlns:wps="http://schemas.microsoft.com/office/word/2010/wordprocessingShape" mc:Ignorable="w14 w15 w16se w16cid wp14">
+  <w:footnote w:type="separator" w:id="-1">
+    <w:p>
+      <w:pPr>
+        <w:spacing w:after="0" w:line="240" w:lineRule="auto"/>
+      </w:pPr>
+      <w:r>
+        <w:separator/>
+      </w:r>
+    </w:p>
+  </w:footnote>
+  <w:footnote w:type="continuationSeparator" w:id="0">
+    <w:p>
+      <w:pPr>
+        <w:spacing w:after="0" w:line="240" w:lineRule="auto"/>
+      </w:pPr>
+      <w:r>
+        <w:continuationSeparator/>
+      </w:r>
+    </w:p>
+  </w:footnote>
+  <w:footnote w:id="1">
+    <w:p>
+      <w:pPr>
+        <w:pStyle w:val="FootnoteText"/>
+      </w:pPr>
+      <w:r>
+        <w:rPr>
+          <w:rStyle w:val="FootnoteReference"/>
+        </w:rPr>
+        <w:footnoteRef/>
+      </w:r>
+      <w:r>
+        <w:t xml:space="preserve"> </w:t>
+      </w:r>
+      <w:r>
+        <w:t xml:space="preserve">Aggregate results </w:t>
+      </w:r>
+      <w:r>
+        <w:t xml:space="preserve">and questions asked </w:t>
+      </w:r>
+      <w:r>
+        <w:t>are public</w:t>
+      </w:r>
+      <w:r>
+        <w:t>ly viewable</w:t>
+      </w:r>
+      <w:r>
+        <w:t xml:space="preserve"> at </w:t>
+      </w:r>
+      <w:hyperlink r:id="rId1" w:history="1">
+        <w:r>
+          <w:rPr>
+            <w:rStyle w:val="Hyperlink"/>
+          </w:rPr>
+          <w:t>https://www.surveymonkey.com/results/SM-FBQL8F5H8/</w:t>
+        </w:r>
+      </w:hyperlink>
+    </w:p>
+  </w:footnote>
+</w:footnotes>
+</file>
+
+<file path=word/numbering.xml><?xml version="1.0" encoding="utf-8"?>
+<w:numbering xmlns:wpc="http://schemas.microsoft.com/office/word/2010/wordprocessingCanvas" xmlns:cx="http://schemas.microsoft.com/office/drawing/2014/chartex" xmlns:cx1="http://schemas.microsoft.com/office/drawing/2015/9/8/chartex" xmlns:cx2="http://schemas.microsoft.com/office/drawing/2015/10/21/chartex" xmlns:cx3="http://schemas.microsoft.com/office/drawing/2016/5/9/chartex" xmlns:cx4="http://schemas.microsoft.com/office/drawing/2016/5/10/chartex" xmlns:cx5="http://schemas.microsoft.com/office/drawing/2016/5/11/chartex" xmlns:cx6="http://schemas.microsoft.com/office/drawing/2016/5/12/chartex" xmlns:cx7="http://schemas.microsoft.com/office/drawing/2016/5/13/chartex" xmlns:cx8="http://schemas.microsoft.com/office/drawing/2016/5/14/chartex" xmlns:mc="http://schemas.openxmlformats.org/markup-compatibility/2006" xmlns:aink="http://schemas.microsoft.com/office/drawing/2016/ink" xmlns:am3d="http://schemas.microsoft.com/office/drawing/2017/model3d" xmlns:o="urn:schemas-microsoft-com:office:office" xmlns:r="http://schemas.openxmlformats.org/officeDocument/2006/relationships" xmlns:m="http://schemas.openxmlformats.org/officeDocument/2006/math" xmlns:v="urn:schemas-microsoft-com:vml" xmlns:wp14="http://schemas.microsoft.com/office/word/2010/wordprocessingDrawing" xmlns:wp="http://schemas.openxmlformats.org/drawingml/2006/wordprocessingDrawing" xmlns:w10="urn:schemas-microsoft-com:office:word" xmlns:w="http://schemas.openxmlformats.org/wordprocessingml/2006/main" xmlns:w14="http://schemas.microsoft.com/office/word/2010/wordml" xmlns:w15="http://schemas.microsoft.com/office/word/2012/wordml" xmlns:w16cid="http://schemas.microsoft.com/office/word/2016/wordml/cid" xmlns:w16se="http://schemas.microsoft.com/office/word/2015/wordml/symex" xmlns:wpg="http://schemas.microsoft.com/office/word/2010/wordprocessingGroup" xmlns:wpi="http://schemas.microsoft.com/office/word/2010/wordprocessingInk" xmlns:wne="http://schemas.microsoft.com/office/word/2006/wordml" xmlns:wps="http://schemas.microsoft.com/office/word/2010/wordprocessingShape" mc:Ignorable="w14 w15 w16se w16cid wp14">
+  <w:abstractNum w:abstractNumId="0" w15:restartNumberingAfterBreak="0">
+    <w:nsid w:val="005144DB"/>
+    <w:multiLevelType w:val="hybridMultilevel"/>
+    <w:tmpl w:val="74043A1E"/>
+    <w:lvl w:ilvl="0" w:tplc="0409000F">
+      <w:start w:val="1"/>
+      <w:numFmt w:val="decimal"/>
+      <w:lvlText w:val="%1."/>
+      <w:lvlJc w:val="left"/>
+      <w:pPr>
+        <w:ind w:left="720" w:hanging="360"/>
+      </w:pPr>
+    </w:lvl>
+    <w:lvl w:ilvl="1" w:tplc="04090019" w:tentative="1">
+      <w:start w:val="1"/>
+      <w:numFmt w:val="lowerLetter"/>
+      <w:lvlText w:val="%2."/>
+      <w:lvlJc w:val="left"/>
+      <w:pPr>
+        <w:ind w:left="1440" w:hanging="360"/>
+      </w:pPr>
+    </w:lvl>
+    <w:lvl w:ilvl="2" w:tplc="0409001B" w:tentative="1">
+      <w:start w:val="1"/>
+      <w:numFmt w:val="lowerRoman"/>
+      <w:lvlText w:val="%3."/>
+      <w:lvlJc w:val="right"/>
+      <w:pPr>
+        <w:ind w:left="2160" w:hanging="180"/>
+      </w:pPr>
+    </w:lvl>
+    <w:lvl w:ilvl="3" w:tplc="0409000F" w:tentative="1">
+      <w:start w:val="1"/>
+      <w:numFmt w:val="decimal"/>
+      <w:lvlText w:val="%4."/>
+      <w:lvlJc w:val="left"/>
+      <w:pPr>
+        <w:ind w:left="2880" w:hanging="360"/>
+      </w:pPr>
+    </w:lvl>
+    <w:lvl w:ilvl="4" w:tplc="04090019" w:tentative="1">
+      <w:start w:val="1"/>
+      <w:numFmt w:val="lowerLetter"/>
+      <w:lvlText w:val="%5."/>
+      <w:lvlJc w:val="left"/>
+      <w:pPr>
+        <w:ind w:left="3600" w:hanging="360"/>
+      </w:pPr>
+    </w:lvl>
+    <w:lvl w:ilvl="5" w:tplc="0409001B" w:tentative="1">
+      <w:start w:val="1"/>
+      <w:numFmt w:val="lowerRoman"/>
+      <w:lvlText w:val="%6."/>
+      <w:lvlJc w:val="right"/>
+      <w:pPr>
+        <w:ind w:left="4320" w:hanging="180"/>
+      </w:pPr>
+    </w:lvl>
+    <w:lvl w:ilvl="6" w:tplc="0409000F" w:tentative="1">
+      <w:start w:val="1"/>
+      <w:numFmt w:val="decimal"/>
+      <w:lvlText w:val="%7."/>
+      <w:lvlJc w:val="left"/>
+      <w:pPr>
+        <w:ind w:left="5040" w:hanging="360"/>
+      </w:pPr>
+    </w:lvl>
+    <w:lvl w:ilvl="7" w:tplc="04090019" w:tentative="1">
+      <w:start w:val="1"/>
+      <w:numFmt w:val="lowerLetter"/>
+      <w:lvlText w:val="%8."/>
+      <w:lvlJc w:val="left"/>
+      <w:pPr>
+        <w:ind w:left="5760" w:hanging="360"/>
+      </w:pPr>
+    </w:lvl>
+    <w:lvl w:ilvl="8" w:tplc="0409001B" w:tentative="1">
+      <w:start w:val="1"/>
+      <w:numFmt w:val="lowerRoman"/>
+      <w:lvlText w:val="%9."/>
+      <w:lvlJc w:val="right"/>
+      <w:pPr>
+        <w:ind w:left="6480" w:hanging="180"/>
+      </w:pPr>
+    </w:lvl>
+  </w:abstractNum>
+  <w:num w:numId="1">
+    <w:abstractNumId w:val="0"/>
+  </w:num>
+</w:numbering>
 </file>
 
 <file path=word/styles.xml><?xml version="1.0" encoding="utf-8"?>
@@ -554,6 +815,79 @@
     <w:semiHidden/>
     <w:unhideWhenUsed/>
   </w:style>
+  <w:style w:type="paragraph" w:styleId="FootnoteText">
+    <w:name w:val="footnote text"/>
+    <w:basedOn w:val="Normal"/>
+    <w:link w:val="FootnoteTextChar"/>
+    <w:uiPriority w:val="99"/>
+    <w:semiHidden/>
+    <w:unhideWhenUsed/>
+    <w:rsid w:val="00986A79"/>
+    <w:pPr>
+      <w:spacing w:after="0" w:line="240" w:lineRule="auto"/>
+    </w:pPr>
+    <w:rPr>
+      <w:sz w:val="20"/>
+      <w:szCs w:val="20"/>
+    </w:rPr>
+  </w:style>
+  <w:style w:type="character" w:customStyle="1" w:styleId="FootnoteTextChar">
+    <w:name w:val="Footnote Text Char"/>
+    <w:basedOn w:val="DefaultParagraphFont"/>
+    <w:link w:val="FootnoteText"/>
+    <w:uiPriority w:val="99"/>
+    <w:semiHidden/>
+    <w:rsid w:val="00986A79"/>
+    <w:rPr>
+      <w:sz w:val="20"/>
+      <w:szCs w:val="20"/>
+    </w:rPr>
+  </w:style>
+  <w:style w:type="character" w:styleId="FootnoteReference">
+    <w:name w:val="footnote reference"/>
+    <w:basedOn w:val="DefaultParagraphFont"/>
+    <w:uiPriority w:val="99"/>
+    <w:semiHidden/>
+    <w:unhideWhenUsed/>
+    <w:rsid w:val="00986A79"/>
+    <w:rPr>
+      <w:vertAlign w:val="superscript"/>
+    </w:rPr>
+  </w:style>
+  <w:style w:type="character" w:styleId="Hyperlink">
+    <w:name w:val="Hyperlink"/>
+    <w:basedOn w:val="DefaultParagraphFont"/>
+    <w:uiPriority w:val="99"/>
+    <w:unhideWhenUsed/>
+    <w:rsid w:val="00B8246D"/>
+    <w:rPr>
+      <w:color w:val="0563C1" w:themeColor="hyperlink"/>
+      <w:u w:val="single"/>
+    </w:rPr>
+  </w:style>
+  <w:style w:type="character" w:styleId="UnresolvedMention">
+    <w:name w:val="Unresolved Mention"/>
+    <w:basedOn w:val="DefaultParagraphFont"/>
+    <w:uiPriority w:val="99"/>
+    <w:semiHidden/>
+    <w:unhideWhenUsed/>
+    <w:rsid w:val="00B8246D"/>
+    <w:rPr>
+      <w:color w:val="808080"/>
+      <w:shd w:val="clear" w:color="auto" w:fill="E6E6E6"/>
+    </w:rPr>
+  </w:style>
+  <w:style w:type="paragraph" w:styleId="ListParagraph">
+    <w:name w:val="List Paragraph"/>
+    <w:basedOn w:val="Normal"/>
+    <w:uiPriority w:val="34"/>
+    <w:qFormat/>
+    <w:rsid w:val="00397613"/>
+    <w:pPr>
+      <w:ind w:left="720"/>
+      <w:contextualSpacing/>
+    </w:pPr>
+  </w:style>
 </w:styles>
 </file>
 
@@ -850,4 +1184,16 @@
     </a:ext>
   </a:extLst>
 </a:theme>
+</file>
+
+<file path=customXml/item1.xml><?xml version="1.0" encoding="utf-8"?>
+<b:Sources xmlns:b="http://schemas.openxmlformats.org/officeDocument/2006/bibliography" xmlns="http://schemas.openxmlformats.org/officeDocument/2006/bibliography" SelectedStyle="\APASixthEditionOfficeOnline.xsl" StyleName="APA" Version="6"/>
+</file>
+
+<file path=customXml/itemProps1.xml><?xml version="1.0" encoding="utf-8"?>
+<ds:datastoreItem xmlns:ds="http://schemas.openxmlformats.org/officeDocument/2006/customXml" ds:itemID="{0796979F-0F64-42A9-B081-382A42FFF898}">
+  <ds:schemaRefs>
+    <ds:schemaRef ds:uri="http://schemas.openxmlformats.org/officeDocument/2006/bibliography"/>
+  </ds:schemaRefs>
+</ds:datastoreItem>
 </file>
</xml_diff>